<commit_message>
Update Force Directed Scheduling (Abstract).docx
</commit_message>
<xml_diff>
--- a/Force Directed Scheduling (Abstract).docx
+++ b/Force Directed Scheduling (Abstract).docx
@@ -182,7 +182,49 @@
         <w:t xml:space="preserve"> </w:t>
       </w:r>
       <w:r>
-        <w:t>A general scheduling methodology is presented that can be integrated into specialized or general-purpose high-level synthesis systems. An initial version of the force-directed scheduling algorithm at the heart of this methodology was originally presented by the authors in 1987. The latest implementation of the logarithm introduced here reduces the number of functional units, storage units, and buses required by balancing the concurrency of operations assigned to them. The algorithm supports a comprehensive set of constraint types and scheduling modes.</w:t>
+        <w:t>Due to</w:t>
+      </w:r>
+      <w:r>
+        <w:t xml:space="preserve"> the limitations of the exact approaches, a range of heuristic methods with polynomial runtime complexity have been proposed</w:t>
+      </w:r>
+      <w:r>
+        <w:t>.</w:t>
+      </w:r>
+      <w:r>
+        <w:t xml:space="preserve"> </w:t>
+      </w:r>
+      <w:r>
+        <w:t xml:space="preserve">A general scheduling methodology is presented that can be integrated into specialized or general-purpose high-level synthesis systems. An initial version of the force-directed scheduling algorithm at the heart of this methodology was originally presented by the authors in 1987. </w:t>
+      </w:r>
+      <w:r>
+        <w:t xml:space="preserve">Many timing constrained scheduling algorithms used in high level synthesis are derivatives of the </w:t>
+      </w:r>
+      <w:r>
+        <w:t>F</w:t>
+      </w:r>
+      <w:r>
+        <w:t>orce</w:t>
+      </w:r>
+      <w:r>
+        <w:t xml:space="preserve"> D</w:t>
+      </w:r>
+      <w:r>
+        <w:t xml:space="preserve">irected </w:t>
+      </w:r>
+      <w:r>
+        <w:t>S</w:t>
+      </w:r>
+      <w:r>
+        <w:t>cheduling (FDS) algorithm presented by Paulin and Knight</w:t>
+      </w:r>
+      <w:r>
+        <w:t>.</w:t>
+      </w:r>
+      <w:r>
+        <w:t xml:space="preserve"> </w:t>
+      </w:r>
+      <w:r>
+        <w:t>The latest implementation of the logarithm introduced here reduces the number of functional units, storage units, and buses required by balancing the concurrency of operations assigned to them. The algorithm supports a comprehensive set of constraint types and scheduling modes.</w:t>
       </w:r>
     </w:p>
     <w:p>
@@ -198,46 +240,89 @@
         <w:pStyle w:val="BodyText"/>
       </w:pPr>
       <w:r>
-        <w:t xml:space="preserve">This template, </w:t>
-      </w:r>
-      <w:r>
-        <w:t>modified</w:t>
-      </w:r>
-      <w:r>
-        <w:t xml:space="preserve"> in MS Word 200</w:t>
+        <w:t>The goal of the FDS algorithm is to reduce the number of functional units used in the implementation of the design. This objective is achieved by attempting to uni</w:t>
+      </w:r>
+      <w:r>
+        <w:t>formly distribute the operations onto the available resource units. The distribution ensures that resource units allocated to perform operations in one control step are used efficiently in all other control steps, which leads to a high utilization rate.</w:t>
+      </w:r>
+    </w:p>
+    <w:p>
+      <w:pPr>
+        <w:pStyle w:val="Heading1"/>
+      </w:pPr>
+      <w:r>
+        <w:t>Ease of Use</w:t>
+      </w:r>
+    </w:p>
+    <w:p>
+      <w:pPr>
+        <w:pStyle w:val="Heading2"/>
+      </w:pPr>
+      <w:r>
+        <w:t xml:space="preserve">Selecting a </w:t>
+      </w:r>
+      <w:r>
+        <w:t>Template</w:t>
+      </w:r>
+      <w:r>
+        <w:t xml:space="preserve"> (Heading 2)</w:t>
+      </w:r>
+    </w:p>
+    <w:p>
+      <w:pPr>
+        <w:pStyle w:val="BodyText"/>
+      </w:pPr>
+      <w:r>
+        <w:t xml:space="preserve">First, confirm that you have the correct template for your paper size. This template has been tailored for output on the </w:t>
       </w:r>
       <w:r>
         <w:rPr>
           <w:lang w:val="en-US"/>
         </w:rPr>
-        <w:t>7</w:t>
-      </w:r>
-      <w:r>
-        <w:t xml:space="preserve"> and saved as </w:t>
+        <w:t>A4</w:t>
+      </w:r>
+      <w:r>
+        <w:t xml:space="preserve"> paper size. If you are using </w:t>
       </w:r>
       <w:r>
         <w:rPr>
           <w:lang w:val="en-US"/>
         </w:rPr>
-        <w:t xml:space="preserve">a </w:t>
-      </w:r>
-      <w:r>
-        <w:t>“Word 97-200</w:t>
-      </w:r>
-      <w:r>
-        <w:t>3</w:t>
-      </w:r>
-      <w:r>
-        <w:t xml:space="preserve"> </w:t>
+        <w:t>US letter</w:t>
+      </w:r>
+      <w:r>
+        <w:t>-sized paper, please close this</w:t>
+      </w:r>
+      <w:r>
+        <w:t xml:space="preserve"> file and download the </w:t>
       </w:r>
       <w:r>
         <w:rPr>
           <w:lang w:val="en-US"/>
         </w:rPr>
-        <w:t>Document</w:t>
-      </w:r>
-      <w:r>
-        <w:t>” for the PC, provides authors with most of the formatting specifications needed for preparing electronic versions of their papers. All standard paper components have been specified for three reasons: (1) ease of use when formatting individual papers, (2) automatic compliance to electronic requirements that facilitate the concurrent or later production of electronic products, and (3) conformity of style throughout a conference proceedings. Margins, column widths, line spacing, and type styles are built-in; examples of the type styles are provided throughout this document and are identified in italic type, within parentheses, following the example. Some components, such as multi-leveled equations, graphics, and tables are not prescribed, although the various table text styles are provided. The formatter will need to create these components, incorporating the applicable criteria that follow.</w:t>
+        <w:t xml:space="preserve">Microsoft Word, Letter </w:t>
+      </w:r>
+      <w:r>
+        <w:t>file</w:t>
+      </w:r>
+      <w:r>
+        <w:t>.</w:t>
+      </w:r>
+    </w:p>
+    <w:p>
+      <w:pPr>
+        <w:pStyle w:val="Heading2"/>
+      </w:pPr>
+      <w:r>
+        <w:t>Maintaining the Integrity of the Specifications</w:t>
+      </w:r>
+    </w:p>
+    <w:p>
+      <w:pPr>
+        <w:pStyle w:val="BodyText"/>
+      </w:pPr>
+      <w:r>
+        <w:t>The template is used to format your paper and style the text. All margins, column widths, line spaces, and text fonts are prescribed; please do not alter them. You may note peculiarities. For example, the head margin in this template measures proportionately more than is customary. This measurement and others are deliberate, using specifications that anticipate your paper as one part of the entire proceedings, and not as an independent document. Please do not revise any of the current designations.</w:t>
       </w:r>
     </w:p>
     <w:p>
@@ -245,118 +330,33 @@
         <w:pStyle w:val="Heading1"/>
       </w:pPr>
       <w:r>
-        <w:t>Ease of Use</w:t>
-      </w:r>
-    </w:p>
-    <w:p>
-      <w:pPr>
-        <w:pStyle w:val="Heading2"/>
-      </w:pPr>
-      <w:r>
-        <w:t xml:space="preserve">Selecting a </w:t>
-      </w:r>
-      <w:r>
-        <w:t>Template</w:t>
-      </w:r>
-      <w:r>
-        <w:t xml:space="preserve"> (Heading 2)</w:t>
+        <w:t xml:space="preserve">Prepare Your Paper </w:t>
+      </w:r>
+      <w:r>
+        <w:t>Before</w:t>
+      </w:r>
+      <w:r>
+        <w:t xml:space="preserve"> Styling</w:t>
       </w:r>
     </w:p>
     <w:p>
       <w:pPr>
         <w:pStyle w:val="BodyText"/>
-      </w:pPr>
-      <w:r>
-        <w:t xml:space="preserve">First, confirm that you have the correct template for your paper size. This template has been tailored for output on the </w:t>
-      </w:r>
-      <w:r>
         <w:rPr>
           <w:lang w:val="en-US"/>
         </w:rPr>
-        <w:t>A4</w:t>
-      </w:r>
-      <w:r>
-        <w:t xml:space="preserve"> paper size. If you are using </w:t>
+      </w:pPr>
+      <w:r>
+        <w:t>Before</w:t>
+      </w:r>
+      <w:r>
+        <w:t xml:space="preserve"> you begin to format your paper, first write and save the content as a separate text file. </w:t>
       </w:r>
       <w:r>
         <w:rPr>
           <w:lang w:val="en-US"/>
         </w:rPr>
-        <w:t>US letter</w:t>
-      </w:r>
-      <w:r>
-        <w:t>-sized paper, please close this</w:t>
-      </w:r>
-      <w:r>
-        <w:t xml:space="preserve"> file and download the </w:t>
-      </w:r>
-      <w:r>
-        <w:rPr>
-          <w:lang w:val="en-US"/>
-        </w:rPr>
-        <w:t xml:space="preserve">Microsoft Word, Letter </w:t>
-      </w:r>
-      <w:r>
-        <w:t>file</w:t>
-      </w:r>
-      <w:r>
-        <w:t>.</w:t>
-      </w:r>
-    </w:p>
-    <w:p>
-      <w:pPr>
-        <w:pStyle w:val="Heading2"/>
-      </w:pPr>
-      <w:r>
-        <w:t>Maintaining the Integrity of the Specifications</w:t>
-      </w:r>
-    </w:p>
-    <w:p>
-      <w:pPr>
-        <w:pStyle w:val="BodyText"/>
-      </w:pPr>
-      <w:r>
-        <w:t>The template is used to format your paper and style the text. All margins, column widths, line spaces, and text fonts are prescribed; please do not alter them. You may note peculiarities. For example, the head margin in this template measures proportionately more than is customary. This measurement and others are deliberate, using specifications that anticipate your paper as one part of the entire proceedings, and not as an independent document. Please do not revise any of the current designations.</w:t>
-      </w:r>
-    </w:p>
-    <w:p>
-      <w:pPr>
-        <w:pStyle w:val="Heading1"/>
-      </w:pPr>
-      <w:r>
-        <w:t xml:space="preserve">Prepare Your Paper </w:t>
-      </w:r>
-      <w:r>
-        <w:t>Before</w:t>
-      </w:r>
-      <w:r>
-        <w:t xml:space="preserve"> Styling</w:t>
-      </w:r>
-    </w:p>
-    <w:p>
-      <w:pPr>
-        <w:pStyle w:val="BodyText"/>
-        <w:rPr>
-          <w:lang w:val="en-US"/>
-        </w:rPr>
-      </w:pPr>
-      <w:r>
-        <w:t>Before</w:t>
-      </w:r>
-      <w:r>
-        <w:t xml:space="preserve"> you begin to format your paper, first write and save the content as a separate text file. </w:t>
-      </w:r>
-      <w:r>
-        <w:rPr>
-          <w:lang w:val="en-US"/>
-        </w:rPr>
-        <w:t xml:space="preserve">Complete all content and </w:t>
-      </w:r>
-      <w:r>
-        <w:rPr>
-          <w:lang w:val="en-US"/>
-        </w:rPr>
-        <w:t>organizational editing before formatting. Please note sections A-D below for more information on proofreading, spelling and grammar.</w:t>
+        <w:t>Complete all content and organizational editing before formatting. Please note sections A-D below for more information on proofreading, spelling and grammar.</w:t>
       </w:r>
     </w:p>
     <w:p>
@@ -517,7 +517,6 @@
         </w:rPr>
       </w:pPr>
       <w:r>
-        <w:lastRenderedPageBreak/>
         <w:tab/>
       </w:r>
       <w:r>
@@ -576,6 +575,7 @@
         <w:pStyle w:val="BodyText"/>
       </w:pPr>
       <w:r>
+        <w:lastRenderedPageBreak/>
         <w:t>Note that the equation is centered using a center tab stop. Be sure that the symbols in your equation have been defined before or immediately following the equation. Use “(1)”, not “Eq. (1)” or “equation (1)”, except at the beginning of a sentence: “Equation (1) is . . .”</w:t>
       </w:r>
     </w:p>
@@ -807,7 +807,10 @@
         <w:t xml:space="preserve">A minimum of one author is required for all conference articles. </w:t>
       </w:r>
       <w:r>
-        <w:t>Author names should be listed starting from left to right and then moving down to the next line. This is the author sequence that will be used in future citations and by indexing services.</w:t>
+        <w:t xml:space="preserve">Author names should be listed starting </w:t>
+      </w:r>
+      <w:r>
+        <w:t>from left to right and then moving down to the next line. This is the author sequence that will be used in future citations and by indexing services.</w:t>
       </w:r>
       <w:r>
         <w:t xml:space="preserve"> </w:t>
@@ -1284,8 +1287,11 @@
         <w:pStyle w:val="BodyText"/>
       </w:pPr>
       <w:r>
+        <w:t xml:space="preserve">Figure Labels: Use 8 point Times New Roman for Figure labels. Use words rather than symbols or abbreviations when writing Figure axis labels to avoid confusing the reader. As an </w:t>
+      </w:r>
+      <w:r>
         <w:lastRenderedPageBreak/>
-        <w:t>Figure Labels: Use 8 point Times New Roman for Figure labels. Use words rather than symbols or abbreviations when writing Figure axis labels to avoid confusing the reader. As an example, write the quantity “Magnetization”, or “Magnetization, M”, not just “M”. If including units in the label, present them within parentheses. Do not label axes only with units. In the example, write “Magnetization (A/m)” or “Magnetization {A[m(1)]}”, not just “A/m”. Do not label axes</w:t>
+        <w:t>example, write the quantity “Magnetization”, or “Magnetization, M”, not just “M”. If including units in the label, present them within parentheses. Do not label axes only with units. In the example, write “Magnetization (A/m)” or “Magnetization {A[m(1)]}”, not just “A/m”. Do not label axes</w:t>
       </w:r>
       <w:r>
         <w:t xml:space="preserve"> </w:t>
@@ -1442,10 +1448,10 @@
         <w:t xml:space="preserve">’ </w:t>
       </w:r>
       <w:r>
-        <w:t xml:space="preserve">names; do not use “et al.”. Papers that have not been published, even if they have been submitted for publication, should be cited as “unpublished” [4]. Papers that have been </w:t>
-      </w:r>
-      <w:r>
-        <w:t>accepted for publication should be cited as “in press” [5]. Capitalize only the first word in a paper title, except for proper nouns and element symbols.</w:t>
+        <w:t xml:space="preserve">names; do not use “et al.”. Papers that have not been published, even if they have been submitted for publication, should be cited as “unpublished” [4]. Papers that have been accepted for publication should be cited as “in press” [5]. </w:t>
+      </w:r>
+      <w:r>
+        <w:t>Capitalize only the first word in a paper title, except for proper nouns and element symbols.</w:t>
       </w:r>
     </w:p>
     <w:p>

</xml_diff>